<commit_message>
Video URL Added in documents
</commit_message>
<xml_diff>
--- a/docs/documentation/Sitecore API Data Sync Module.docx
+++ b/docs/documentation/Sitecore API Data Sync Module.docx
@@ -359,6 +359,47 @@
           <w:lang w:val="en-US"/>
         </w:rPr>
       </w:pPr>
+      <w:r>
+        <w:rPr>
+          <w:lang w:val="en-US"/>
+        </w:rPr>
+        <w:t>-----------------------------------------------------------------------------------------------------------------------</w:t>
+      </w:r>
+    </w:p>
+    <w:p>
+      <w:pPr>
+        <w:rPr>
+          <w:lang w:val="en-US"/>
+        </w:rPr>
+      </w:pPr>
+      <w:r>
+        <w:rPr>
+          <w:b/>
+          <w:bCs/>
+          <w:lang w:val="en-US"/>
+        </w:rPr>
+        <w:t>Video Link:</w:t>
+      </w:r>
+      <w:r>
+        <w:rPr>
+          <w:lang w:val="en-US"/>
+        </w:rPr>
+        <w:t xml:space="preserve"> </w:t>
+      </w:r>
+      <w:hyperlink r:id="rId12" w:tgtFrame="_blank" w:tooltip="https://youtu.be/bpx-b1feagw" w:history="1">
+        <w:r>
+          <w:rPr>
+            <w:rStyle w:val="Hyperlink"/>
+          </w:rPr>
+          <w:t>https://youtu.be/Bpx-b1FeAgw</w:t>
+        </w:r>
+      </w:hyperlink>
+      <w:r>
+        <w:rPr>
+          <w:lang w:val="en-US"/>
+        </w:rPr>
+        <w:t xml:space="preserve"> </w:t>
+      </w:r>
     </w:p>
     <w:p>
       <w:pPr>
@@ -449,6 +490,7 @@
         </w:numPr>
       </w:pPr>
       <w:r>
+        <w:lastRenderedPageBreak/>
         <w:t>Reduces manual effort and ensures consistency.</w:t>
       </w:r>
     </w:p>
@@ -460,7 +502,6 @@
         </w:numPr>
       </w:pPr>
       <w:r>
-        <w:lastRenderedPageBreak/>
         <w:t>Seamlessly integrates API data into Sitecore XM.</w:t>
       </w:r>
     </w:p>
@@ -505,12 +546,10 @@
         <w:t xml:space="preserve"> </w:t>
       </w:r>
       <w:proofErr w:type="spellStart"/>
-      <w:proofErr w:type="gramStart"/>
       <w:r>
         <w:t>Sitecore.PowerShell.Extensions</w:t>
       </w:r>
       <w:proofErr w:type="spellEnd"/>
-      <w:proofErr w:type="gramEnd"/>
       <w:r>
         <w:t>/ PowerShell ISE to run PowerShell script</w:t>
       </w:r>
@@ -549,7 +588,7 @@
                     <pic:cNvPicPr/>
                   </pic:nvPicPr>
                   <pic:blipFill>
-                    <a:blip r:embed="rId12"/>
+                    <a:blip r:embed="rId13"/>
                     <a:stretch>
                       <a:fillRect/>
                     </a:stretch>
@@ -579,7 +618,7 @@
       </w:r>
     </w:p>
     <w:p>
-      <w:hyperlink r:id="rId13" w:tgtFrame="_blank" w:tooltip="https://github.com/sitecore-hackathon/2025-codesheroes/tree/main/sitecore%20packages" w:history="1">
+      <w:hyperlink r:id="rId14" w:tgtFrame="_blank" w:tooltip="https://github.com/sitecore-hackathon/2025-codesheroes/tree/main/sitecore%20packages" w:history="1">
         <w:r>
           <w:rPr>
             <w:rStyle w:val="Hyperlink"/>
@@ -609,6 +648,7 @@
     </w:p>
     <w:p>
       <w:r>
+        <w:lastRenderedPageBreak/>
         <w:t>- API Data Sync PowerShell Package</w:t>
       </w:r>
     </w:p>
@@ -639,7 +679,7 @@
                     <pic:cNvPicPr/>
                   </pic:nvPicPr>
                   <pic:blipFill>
-                    <a:blip r:embed="rId14"/>
+                    <a:blip r:embed="rId15"/>
                     <a:stretch>
                       <a:fillRect/>
                     </a:stretch>
@@ -666,7 +706,7 @@
           <w:noProof/>
         </w:rPr>
         <w:drawing>
-          <wp:inline distT="0" distB="0" distL="0" distR="0" wp14:anchorId="5F0BBD9E" wp14:editId="5C07278B">
+          <wp:inline distT="0" distB="0" distL="0" distR="0" wp14:anchorId="5F0BBD9E" wp14:editId="3366C6F8">
             <wp:extent cx="5731510" cy="1579245"/>
             <wp:effectExtent l="0" t="0" r="2540" b="1905"/>
             <wp:docPr id="1043531513" name="Picture 3" descr="A screenshot of a computer&#10;&#10;AI-generated content may be incorrect."/>
@@ -683,7 +723,7 @@
                     </pic:cNvPicPr>
                   </pic:nvPicPr>
                   <pic:blipFill>
-                    <a:blip r:embed="rId15" cstate="print">
+                    <a:blip r:embed="rId16" cstate="print">
                       <a:extLst>
                         <a:ext uri="{28A0092B-C50C-407E-A947-70E740481C1C}">
                           <a14:useLocalDpi xmlns:a14="http://schemas.microsoft.com/office/drawing/2010/main" val="0"/>
@@ -721,6 +761,7 @@
         <w:pStyle w:val="Heading1"/>
       </w:pPr>
       <w:r>
+        <w:lastRenderedPageBreak/>
         <w:t>Usage instructions</w:t>
       </w:r>
     </w:p>
@@ -737,7 +778,6 @@
     </w:p>
     <w:p>
       <w:r>
-        <w:lastRenderedPageBreak/>
         <w:t xml:space="preserve">(If </w:t>
       </w:r>
       <w:r>
@@ -753,7 +793,7 @@
           <w:noProof/>
         </w:rPr>
         <w:drawing>
-          <wp:inline distT="0" distB="0" distL="0" distR="0" wp14:anchorId="5F6D1052" wp14:editId="65DCA086">
+          <wp:inline distT="0" distB="0" distL="0" distR="0" wp14:anchorId="5F6D1052" wp14:editId="696DC68C">
             <wp:extent cx="5731510" cy="1407160"/>
             <wp:effectExtent l="0" t="0" r="2540" b="2540"/>
             <wp:docPr id="1778102247" name="Picture 4" descr="A screenshot of a computer&#10;&#10;AI-generated content may be incorrect."/>
@@ -770,7 +810,7 @@
                     </pic:cNvPicPr>
                   </pic:nvPicPr>
                   <pic:blipFill>
-                    <a:blip r:embed="rId16" cstate="print">
+                    <a:blip r:embed="rId17" cstate="print">
                       <a:extLst>
                         <a:ext uri="{28A0092B-C50C-407E-A947-70E740481C1C}">
                           <a14:useLocalDpi xmlns:a14="http://schemas.microsoft.com/office/drawing/2010/main" val="0"/>
@@ -833,7 +873,7 @@
           <w:noProof/>
         </w:rPr>
         <w:drawing>
-          <wp:inline distT="0" distB="0" distL="0" distR="0" wp14:anchorId="04D47C86" wp14:editId="2DC12607">
+          <wp:inline distT="0" distB="0" distL="0" distR="0" wp14:anchorId="04D47C86" wp14:editId="36620530">
             <wp:extent cx="5731510" cy="1358900"/>
             <wp:effectExtent l="0" t="0" r="2540" b="0"/>
             <wp:docPr id="652284864" name="Picture 5" descr="A screenshot of a computer&#10;&#10;AI-generated content may be incorrect."/>
@@ -850,7 +890,7 @@
                     </pic:cNvPicPr>
                   </pic:nvPicPr>
                   <pic:blipFill>
-                    <a:blip r:embed="rId17" cstate="print">
+                    <a:blip r:embed="rId18" cstate="print">
                       <a:extLst>
                         <a:ext uri="{28A0092B-C50C-407E-A947-70E740481C1C}">
                           <a14:useLocalDpi xmlns:a14="http://schemas.microsoft.com/office/drawing/2010/main" val="0"/>
@@ -916,7 +956,7 @@
                     </pic:cNvPicPr>
                   </pic:nvPicPr>
                   <pic:blipFill>
-                    <a:blip r:embed="rId18">
+                    <a:blip r:embed="rId19">
                       <a:extLst>
                         <a:ext uri="{28A0092B-C50C-407E-A947-70E740481C1C}">
                           <a14:useLocalDpi xmlns:a14="http://schemas.microsoft.com/office/drawing/2010/main" val="0"/>
@@ -1027,7 +1067,7 @@
                     </pic:cNvPicPr>
                   </pic:nvPicPr>
                   <pic:blipFill>
-                    <a:blip r:embed="rId19">
+                    <a:blip r:embed="rId20">
                       <a:extLst>
                         <a:ext uri="{28A0092B-C50C-407E-A947-70E740481C1C}">
                           <a14:useLocalDpi xmlns:a14="http://schemas.microsoft.com/office/drawing/2010/main" val="0"/>
@@ -1093,7 +1133,7 @@
           <w:noProof/>
         </w:rPr>
         <w:drawing>
-          <wp:inline distT="0" distB="0" distL="0" distR="0" wp14:anchorId="18FDD41B" wp14:editId="24F38850">
+          <wp:inline distT="0" distB="0" distL="0" distR="0" wp14:anchorId="18FDD41B" wp14:editId="467FF836">
             <wp:extent cx="5731510" cy="2739390"/>
             <wp:effectExtent l="0" t="0" r="2540" b="3810"/>
             <wp:docPr id="1284852145" name="Picture 8" descr="A screenshot of a computer&#10;&#10;AI-generated content may be incorrect."/>
@@ -1110,7 +1150,7 @@
                     </pic:cNvPicPr>
                   </pic:nvPicPr>
                   <pic:blipFill>
-                    <a:blip r:embed="rId20" cstate="print">
+                    <a:blip r:embed="rId21" cstate="print">
                       <a:extLst>
                         <a:ext uri="{28A0092B-C50C-407E-A947-70E740481C1C}">
                           <a14:useLocalDpi xmlns:a14="http://schemas.microsoft.com/office/drawing/2010/main" val="0"/>
@@ -2113,7 +2153,6 @@
   <w:style w:type="character" w:default="1" w:styleId="DefaultParagraphFont">
     <w:name w:val="Default Paragraph Font"/>
     <w:uiPriority w:val="1"/>
-    <w:semiHidden/>
     <w:unhideWhenUsed/>
   </w:style>
   <w:style w:type="table" w:default="1" w:styleId="TableNormal">

</xml_diff>